<commit_message>
unsupervised learning and types
</commit_message>
<xml_diff>
--- a/Machine learning youtube.docx
+++ b/Machine learning youtube.docx
@@ -602,6 +602,187 @@
       </w:r>
     </w:p>
     <w:p/>
+    <w:p>
+      <w:pPr>
+        <w:pStyle w:val="Heading2"/>
+      </w:pPr>
+      <w:r>
+        <w:t xml:space="preserve">Unsupervised learning | Clustering and Association Algorithms </w:t>
+      </w:r>
+    </w:p>
+    <w:p/>
+    <w:p>
+      <w:r>
+        <w:t>There are two types of unsupervised learning, such as</w:t>
+      </w:r>
+    </w:p>
+    <w:p>
+      <w:pPr>
+        <w:pStyle w:val="ListParagraph"/>
+        <w:numPr>
+          <w:ilvl w:val="0"/>
+          <w:numId w:val="6"/>
+        </w:numPr>
+      </w:pPr>
+      <w:r>
+        <w:t xml:space="preserve">Clustering </w:t>
+      </w:r>
+    </w:p>
+    <w:p>
+      <w:pPr>
+        <w:pStyle w:val="ListParagraph"/>
+        <w:numPr>
+          <w:ilvl w:val="0"/>
+          <w:numId w:val="6"/>
+        </w:numPr>
+      </w:pPr>
+      <w:r>
+        <w:t xml:space="preserve">Association </w:t>
+      </w:r>
+    </w:p>
+    <w:p>
+      <w:r>
+        <w:rPr>
+          <w:b/>
+          <w:bCs/>
+        </w:rPr>
+        <w:t>Clustering</w:t>
+      </w:r>
+      <w:r>
+        <w:rPr>
+          <w:b/>
+          <w:bCs/>
+        </w:rPr>
+        <w:t xml:space="preserve">: </w:t>
+      </w:r>
+      <w:r>
+        <w:t xml:space="preserve">Clustering is an unsupervised task which involves grouping the similar data points. </w:t>
+      </w:r>
+      <w:r>
+        <w:t xml:space="preserve">For example, we get a project from a mobile network company, where they want us to suggest some ways on how they can increase their revenue and use base. For this they will give their user data, which we will feed to clustering algorithm. This algorithm will cluster the data in two clusters, and it shows there is one possibility where people who are having high call duration may have very less internet usage and </w:t>
+      </w:r>
+      <w:r>
+        <w:lastRenderedPageBreak/>
+        <w:t xml:space="preserve">another possibility is that people who have high internet connection will have less call duration. </w:t>
+      </w:r>
+      <w:r>
+        <w:t xml:space="preserve">Depending on this data clusters we can suggest the mobile company some suggestion to increase revenue and users. </w:t>
+      </w:r>
+    </w:p>
+    <w:p>
+      <w:r>
+        <w:rPr>
+          <w:b/>
+          <w:bCs/>
+        </w:rPr>
+        <w:t xml:space="preserve">Association: </w:t>
+      </w:r>
+      <w:r>
+        <w:t>Association is an unsupervised task that is used to find important relationship between data points</w:t>
+      </w:r>
+      <w:r>
+        <w:t xml:space="preserve">. Example: let’s assume there is a supermarket where customer 1 buys bread, milk, fruits and wheat, customer 2 buys bread, milk, rice, and butter. So, we can have a combination that if a customer buy bread, there is a high chance that they will buy milk. Another, example of association is that in Netflix or YouTube if we watch a movie called superman, they will suggest some supper hero movie to me as I might want to watch them. </w:t>
+      </w:r>
+    </w:p>
+    <w:p>
+      <w:pPr>
+        <w:rPr>
+          <w:b/>
+          <w:bCs/>
+        </w:rPr>
+      </w:pPr>
+      <w:r>
+        <w:rPr>
+          <w:b/>
+          <w:bCs/>
+        </w:rPr>
+        <w:t xml:space="preserve">Unsupervised Learning Algorithms </w:t>
+      </w:r>
+      <w:r>
+        <w:rPr>
+          <w:b/>
+          <w:bCs/>
+        </w:rPr>
+        <w:t xml:space="preserve"> </w:t>
+      </w:r>
+    </w:p>
+    <w:p>
+      <w:pPr>
+        <w:pStyle w:val="ListParagraph"/>
+        <w:numPr>
+          <w:ilvl w:val="0"/>
+          <w:numId w:val="7"/>
+        </w:numPr>
+      </w:pPr>
+      <w:r>
+        <w:t>K-means Clustering</w:t>
+      </w:r>
+    </w:p>
+    <w:p>
+      <w:pPr>
+        <w:pStyle w:val="ListParagraph"/>
+        <w:numPr>
+          <w:ilvl w:val="0"/>
+          <w:numId w:val="7"/>
+        </w:numPr>
+      </w:pPr>
+      <w:r>
+        <w:t>Hierarchical clustering</w:t>
+      </w:r>
+    </w:p>
+    <w:p>
+      <w:pPr>
+        <w:pStyle w:val="ListParagraph"/>
+        <w:numPr>
+          <w:ilvl w:val="0"/>
+          <w:numId w:val="7"/>
+        </w:numPr>
+      </w:pPr>
+      <w:r>
+        <w:t xml:space="preserve">Principal component </w:t>
+      </w:r>
+      <w:r>
+        <w:t>analysis (</w:t>
+      </w:r>
+      <w:r>
+        <w:t>PCA)</w:t>
+      </w:r>
+    </w:p>
+    <w:p>
+      <w:pPr>
+        <w:pStyle w:val="ListParagraph"/>
+        <w:numPr>
+          <w:ilvl w:val="0"/>
+          <w:numId w:val="7"/>
+        </w:numPr>
+      </w:pPr>
+      <w:proofErr w:type="spellStart"/>
+      <w:r>
+        <w:t>Apriori</w:t>
+      </w:r>
+      <w:proofErr w:type="spellEnd"/>
+      <w:r>
+        <w:t xml:space="preserve"> </w:t>
+      </w:r>
+    </w:p>
+    <w:p>
+      <w:pPr>
+        <w:pStyle w:val="ListParagraph"/>
+        <w:numPr>
+          <w:ilvl w:val="0"/>
+          <w:numId w:val="7"/>
+        </w:numPr>
+      </w:pPr>
+      <w:r>
+        <w:t xml:space="preserve">Eclat </w:t>
+      </w:r>
+    </w:p>
+    <w:p>
+      <w:r>
+        <w:t xml:space="preserve">Beside these five algorithms there are many algorithms for unsupervised learning but these are most important algorithm. </w:t>
+      </w:r>
+    </w:p>
+    <w:p/>
     <w:sectPr>
       <w:pgSz w:w="12240" w:h="15840"/>
       <w:pgMar w:top="1440" w:right="1440" w:bottom="1440" w:left="1440" w:header="720" w:footer="720" w:gutter="0"/>
@@ -615,6 +796,95 @@
 <file path=word/numbering.xml><?xml version="1.0" encoding="utf-8"?>
 <w:numbering xmlns:wpc="http://schemas.microsoft.com/office/word/2010/wordprocessingCanvas" xmlns:cx="http://schemas.microsoft.com/office/drawing/2014/chartex" xmlns:cx1="http://schemas.microsoft.com/office/drawing/2015/9/8/chartex" xmlns:cx2="http://schemas.microsoft.com/office/drawing/2015/10/21/chartex" xmlns:cx3="http://schemas.microsoft.com/office/drawing/2016/5/9/chartex" xmlns:cx4="http://schemas.microsoft.com/office/drawing/2016/5/10/chartex" xmlns:cx5="http://schemas.microsoft.com/office/drawing/2016/5/11/chartex" xmlns:cx6="http://schemas.microsoft.com/office/drawing/2016/5/12/chartex" xmlns:cx7="http://schemas.microsoft.com/office/drawing/2016/5/13/chartex" xmlns:cx8="http://schemas.microsoft.com/office/drawing/2016/5/14/chartex" xmlns:mc="http://schemas.openxmlformats.org/markup-compatibility/2006" xmlns:aink="http://schemas.microsoft.com/office/drawing/2016/ink" xmlns:am3d="http://schemas.microsoft.com/office/drawing/2017/model3d" xmlns:o="urn:schemas-microsoft-com:office:office" xmlns:r="http://schemas.openxmlformats.org/officeDocument/2006/relationships" xmlns:m="http://schemas.openxmlformats.org/officeDocument/2006/math" xmlns:v="urn:schemas-microsoft-com:vml" xmlns:wp14="http://schemas.microsoft.com/office/word/2010/wordprocessingDrawing" xmlns:wp="http://schemas.openxmlformats.org/drawingml/2006/wordprocessingDrawing" xmlns:w10="urn:schemas-microsoft-com:office:word" xmlns:w="http://schemas.openxmlformats.org/wordprocessingml/2006/main" xmlns:w14="http://schemas.microsoft.com/office/word/2010/wordml" xmlns:w15="http://schemas.microsoft.com/office/word/2012/wordml" xmlns:w16cex="http://schemas.microsoft.com/office/word/2018/wordml/cex" xmlns:w16cid="http://schemas.microsoft.com/office/word/2016/wordml/cid" xmlns:w16="http://schemas.microsoft.com/office/word/2018/wordml" xmlns:w16sdtdh="http://schemas.microsoft.com/office/word/2020/wordml/sdtdatahash" xmlns:w16se="http://schemas.microsoft.com/office/word/2015/wordml/symex" xmlns:wpg="http://schemas.microsoft.com/office/word/2010/wordprocessingGroup" xmlns:wpi="http://schemas.microsoft.com/office/word/2010/wordprocessingInk" xmlns:wne="http://schemas.microsoft.com/office/word/2006/wordml" xmlns:wps="http://schemas.microsoft.com/office/word/2010/wordprocessingShape" mc:Ignorable="w14 w15 w16se w16cid w16 w16cex w16sdtdh wp14">
   <w:abstractNum w:abstractNumId="0" w15:restartNumberingAfterBreak="0">
+    <w:nsid w:val="09052FF0"/>
+    <w:multiLevelType w:val="hybridMultilevel"/>
+    <w:tmpl w:val="13363C0C"/>
+    <w:lvl w:ilvl="0" w:tplc="0409000F">
+      <w:start w:val="1"/>
+      <w:numFmt w:val="decimal"/>
+      <w:lvlText w:val="%1."/>
+      <w:lvlJc w:val="left"/>
+      <w:pPr>
+        <w:ind w:left="720" w:hanging="360"/>
+      </w:pPr>
+      <w:rPr>
+        <w:rFonts w:hint="default"/>
+      </w:rPr>
+    </w:lvl>
+    <w:lvl w:ilvl="1" w:tplc="04090019" w:tentative="1">
+      <w:start w:val="1"/>
+      <w:numFmt w:val="lowerLetter"/>
+      <w:lvlText w:val="%2."/>
+      <w:lvlJc w:val="left"/>
+      <w:pPr>
+        <w:ind w:left="1440" w:hanging="360"/>
+      </w:pPr>
+    </w:lvl>
+    <w:lvl w:ilvl="2" w:tplc="0409001B" w:tentative="1">
+      <w:start w:val="1"/>
+      <w:numFmt w:val="lowerRoman"/>
+      <w:lvlText w:val="%3."/>
+      <w:lvlJc w:val="right"/>
+      <w:pPr>
+        <w:ind w:left="2160" w:hanging="180"/>
+      </w:pPr>
+    </w:lvl>
+    <w:lvl w:ilvl="3" w:tplc="0409000F" w:tentative="1">
+      <w:start w:val="1"/>
+      <w:numFmt w:val="decimal"/>
+      <w:lvlText w:val="%4."/>
+      <w:lvlJc w:val="left"/>
+      <w:pPr>
+        <w:ind w:left="2880" w:hanging="360"/>
+      </w:pPr>
+    </w:lvl>
+    <w:lvl w:ilvl="4" w:tplc="04090019" w:tentative="1">
+      <w:start w:val="1"/>
+      <w:numFmt w:val="lowerLetter"/>
+      <w:lvlText w:val="%5."/>
+      <w:lvlJc w:val="left"/>
+      <w:pPr>
+        <w:ind w:left="3600" w:hanging="360"/>
+      </w:pPr>
+    </w:lvl>
+    <w:lvl w:ilvl="5" w:tplc="0409001B" w:tentative="1">
+      <w:start w:val="1"/>
+      <w:numFmt w:val="lowerRoman"/>
+      <w:lvlText w:val="%6."/>
+      <w:lvlJc w:val="right"/>
+      <w:pPr>
+        <w:ind w:left="4320" w:hanging="180"/>
+      </w:pPr>
+    </w:lvl>
+    <w:lvl w:ilvl="6" w:tplc="0409000F" w:tentative="1">
+      <w:start w:val="1"/>
+      <w:numFmt w:val="decimal"/>
+      <w:lvlText w:val="%7."/>
+      <w:lvlJc w:val="left"/>
+      <w:pPr>
+        <w:ind w:left="5040" w:hanging="360"/>
+      </w:pPr>
+    </w:lvl>
+    <w:lvl w:ilvl="7" w:tplc="04090019" w:tentative="1">
+      <w:start w:val="1"/>
+      <w:numFmt w:val="lowerLetter"/>
+      <w:lvlText w:val="%8."/>
+      <w:lvlJc w:val="left"/>
+      <w:pPr>
+        <w:ind w:left="5760" w:hanging="360"/>
+      </w:pPr>
+    </w:lvl>
+    <w:lvl w:ilvl="8" w:tplc="0409001B" w:tentative="1">
+      <w:start w:val="1"/>
+      <w:numFmt w:val="lowerRoman"/>
+      <w:lvlText w:val="%9."/>
+      <w:lvlJc w:val="right"/>
+      <w:pPr>
+        <w:ind w:left="6480" w:hanging="180"/>
+      </w:pPr>
+    </w:lvl>
+  </w:abstractNum>
+  <w:abstractNum w:abstractNumId="1" w15:restartNumberingAfterBreak="0">
     <w:nsid w:val="11C56151"/>
     <w:multiLevelType w:val="hybridMultilevel"/>
     <w:tmpl w:val="9D74E7BA"/>
@@ -703,7 +973,7 @@
       </w:pPr>
     </w:lvl>
   </w:abstractNum>
-  <w:abstractNum w:abstractNumId="1" w15:restartNumberingAfterBreak="0">
+  <w:abstractNum w:abstractNumId="2" w15:restartNumberingAfterBreak="0">
     <w:nsid w:val="13125C8A"/>
     <w:multiLevelType w:val="hybridMultilevel"/>
     <w:tmpl w:val="AF8C1CCA"/>
@@ -792,7 +1062,96 @@
       </w:pPr>
     </w:lvl>
   </w:abstractNum>
-  <w:abstractNum w:abstractNumId="2" w15:restartNumberingAfterBreak="0">
+  <w:abstractNum w:abstractNumId="3" w15:restartNumberingAfterBreak="0">
+    <w:nsid w:val="22247F08"/>
+    <w:multiLevelType w:val="hybridMultilevel"/>
+    <w:tmpl w:val="9932B22C"/>
+    <w:lvl w:ilvl="0" w:tplc="0409000F">
+      <w:start w:val="1"/>
+      <w:numFmt w:val="decimal"/>
+      <w:lvlText w:val="%1."/>
+      <w:lvlJc w:val="left"/>
+      <w:pPr>
+        <w:ind w:left="720" w:hanging="360"/>
+      </w:pPr>
+      <w:rPr>
+        <w:rFonts w:hint="default"/>
+      </w:rPr>
+    </w:lvl>
+    <w:lvl w:ilvl="1" w:tplc="04090019" w:tentative="1">
+      <w:start w:val="1"/>
+      <w:numFmt w:val="lowerLetter"/>
+      <w:lvlText w:val="%2."/>
+      <w:lvlJc w:val="left"/>
+      <w:pPr>
+        <w:ind w:left="1440" w:hanging="360"/>
+      </w:pPr>
+    </w:lvl>
+    <w:lvl w:ilvl="2" w:tplc="0409001B" w:tentative="1">
+      <w:start w:val="1"/>
+      <w:numFmt w:val="lowerRoman"/>
+      <w:lvlText w:val="%3."/>
+      <w:lvlJc w:val="right"/>
+      <w:pPr>
+        <w:ind w:left="2160" w:hanging="180"/>
+      </w:pPr>
+    </w:lvl>
+    <w:lvl w:ilvl="3" w:tplc="0409000F" w:tentative="1">
+      <w:start w:val="1"/>
+      <w:numFmt w:val="decimal"/>
+      <w:lvlText w:val="%4."/>
+      <w:lvlJc w:val="left"/>
+      <w:pPr>
+        <w:ind w:left="2880" w:hanging="360"/>
+      </w:pPr>
+    </w:lvl>
+    <w:lvl w:ilvl="4" w:tplc="04090019" w:tentative="1">
+      <w:start w:val="1"/>
+      <w:numFmt w:val="lowerLetter"/>
+      <w:lvlText w:val="%5."/>
+      <w:lvlJc w:val="left"/>
+      <w:pPr>
+        <w:ind w:left="3600" w:hanging="360"/>
+      </w:pPr>
+    </w:lvl>
+    <w:lvl w:ilvl="5" w:tplc="0409001B" w:tentative="1">
+      <w:start w:val="1"/>
+      <w:numFmt w:val="lowerRoman"/>
+      <w:lvlText w:val="%6."/>
+      <w:lvlJc w:val="right"/>
+      <w:pPr>
+        <w:ind w:left="4320" w:hanging="180"/>
+      </w:pPr>
+    </w:lvl>
+    <w:lvl w:ilvl="6" w:tplc="0409000F" w:tentative="1">
+      <w:start w:val="1"/>
+      <w:numFmt w:val="decimal"/>
+      <w:lvlText w:val="%7."/>
+      <w:lvlJc w:val="left"/>
+      <w:pPr>
+        <w:ind w:left="5040" w:hanging="360"/>
+      </w:pPr>
+    </w:lvl>
+    <w:lvl w:ilvl="7" w:tplc="04090019" w:tentative="1">
+      <w:start w:val="1"/>
+      <w:numFmt w:val="lowerLetter"/>
+      <w:lvlText w:val="%8."/>
+      <w:lvlJc w:val="left"/>
+      <w:pPr>
+        <w:ind w:left="5760" w:hanging="360"/>
+      </w:pPr>
+    </w:lvl>
+    <w:lvl w:ilvl="8" w:tplc="0409001B" w:tentative="1">
+      <w:start w:val="1"/>
+      <w:numFmt w:val="lowerRoman"/>
+      <w:lvlText w:val="%9."/>
+      <w:lvlJc w:val="right"/>
+      <w:pPr>
+        <w:ind w:left="6480" w:hanging="180"/>
+      </w:pPr>
+    </w:lvl>
+  </w:abstractNum>
+  <w:abstractNum w:abstractNumId="4" w15:restartNumberingAfterBreak="0">
     <w:nsid w:val="38920220"/>
     <w:multiLevelType w:val="hybridMultilevel"/>
     <w:tmpl w:val="6B92180E"/>
@@ -881,7 +1240,7 @@
       </w:pPr>
     </w:lvl>
   </w:abstractNum>
-  <w:abstractNum w:abstractNumId="3" w15:restartNumberingAfterBreak="0">
+  <w:abstractNum w:abstractNumId="5" w15:restartNumberingAfterBreak="0">
     <w:nsid w:val="68485615"/>
     <w:multiLevelType w:val="hybridMultilevel"/>
     <w:tmpl w:val="EEEA1578"/>
@@ -970,7 +1329,7 @@
       </w:pPr>
     </w:lvl>
   </w:abstractNum>
-  <w:abstractNum w:abstractNumId="4" w15:restartNumberingAfterBreak="0">
+  <w:abstractNum w:abstractNumId="6" w15:restartNumberingAfterBreak="0">
     <w:nsid w:val="6C1E78CC"/>
     <w:multiLevelType w:val="hybridMultilevel"/>
     <w:tmpl w:val="784A20B8"/>
@@ -1060,18 +1419,24 @@
     </w:lvl>
   </w:abstractNum>
   <w:num w:numId="1">
+    <w:abstractNumId w:val="4"/>
+  </w:num>
+  <w:num w:numId="2">
     <w:abstractNumId w:val="2"/>
   </w:num>
-  <w:num w:numId="2">
+  <w:num w:numId="3">
     <w:abstractNumId w:val="1"/>
   </w:num>
-  <w:num w:numId="3">
+  <w:num w:numId="4">
+    <w:abstractNumId w:val="6"/>
+  </w:num>
+  <w:num w:numId="5">
+    <w:abstractNumId w:val="5"/>
+  </w:num>
+  <w:num w:numId="6">
     <w:abstractNumId w:val="0"/>
   </w:num>
-  <w:num w:numId="4">
-    <w:abstractNumId w:val="4"/>
-  </w:num>
-  <w:num w:numId="5">
+  <w:num w:numId="7">
     <w:abstractNumId w:val="3"/>
   </w:num>
 </w:numbering>

</xml_diff>